<commit_message>
updated Proposal + diagram moved
</commit_message>
<xml_diff>
--- a/Docs/Proposal.docx
+++ b/Docs/Proposal.docx
@@ -16,423 +16,6 @@
           <w:sz w:val="24"/>
           <w:szCs w:val="24"/>
         </w:rPr>
-        <w:t>Ideas:</w:t>
-      </w:r>
-    </w:p>
-    <w:p>
-      <w:pPr>
-        <w:pStyle w:val="ListParagraph"/>
-        <w:numPr>
-          <w:ilvl w:val="0"/>
-          <w:numId w:val="1"/>
-        </w:numPr>
-        <w:rPr>
-          <w:rFonts w:ascii="Times New Roman" w:hAnsi="Times New Roman" w:cs="Times New Roman"/>
-          <w:sz w:val="24"/>
-          <w:szCs w:val="24"/>
-        </w:rPr>
-      </w:pPr>
-      <w:r>
-        <w:rPr>
-          <w:rFonts w:ascii="Times New Roman" w:hAnsi="Times New Roman" w:cs="Times New Roman"/>
-          <w:sz w:val="24"/>
-          <w:szCs w:val="24"/>
-        </w:rPr>
-        <w:t>LGBT</w:t>
-      </w:r>
-    </w:p>
-    <w:p>
-      <w:pPr>
-        <w:pStyle w:val="ListParagraph"/>
-        <w:numPr>
-          <w:ilvl w:val="1"/>
-          <w:numId w:val="1"/>
-        </w:numPr>
-        <w:rPr>
-          <w:rFonts w:ascii="Times New Roman" w:hAnsi="Times New Roman" w:cs="Times New Roman"/>
-          <w:sz w:val="24"/>
-          <w:szCs w:val="24"/>
-        </w:rPr>
-      </w:pPr>
-      <w:r>
-        <w:rPr>
-          <w:rFonts w:ascii="Times New Roman" w:hAnsi="Times New Roman" w:cs="Times New Roman"/>
-          <w:sz w:val="24"/>
-          <w:szCs w:val="24"/>
-        </w:rPr>
-        <w:t>Transgender Soldiers in the military</w:t>
-      </w:r>
-    </w:p>
-    <w:p>
-      <w:pPr>
-        <w:pStyle w:val="ListParagraph"/>
-        <w:numPr>
-          <w:ilvl w:val="2"/>
-          <w:numId w:val="1"/>
-        </w:numPr>
-        <w:rPr>
-          <w:rFonts w:ascii="Times New Roman" w:hAnsi="Times New Roman" w:cs="Times New Roman"/>
-          <w:sz w:val="24"/>
-          <w:szCs w:val="24"/>
-        </w:rPr>
-      </w:pPr>
-      <w:r>
-        <w:rPr>
-          <w:rFonts w:ascii="Times New Roman" w:hAnsi="Times New Roman" w:cs="Times New Roman"/>
-          <w:sz w:val="24"/>
-          <w:szCs w:val="24"/>
-        </w:rPr>
-        <w:t xml:space="preserve">Gender </w:t>
-      </w:r>
-      <w:r>
-        <w:rPr>
-          <w:rFonts w:ascii="Times New Roman" w:hAnsi="Times New Roman" w:cs="Times New Roman"/>
-          <w:sz w:val="24"/>
-          <w:szCs w:val="24"/>
-        </w:rPr>
-        <w:t>friendly bathrooms</w:t>
-      </w:r>
-    </w:p>
-    <w:p>
-      <w:pPr>
-        <w:pStyle w:val="ListParagraph"/>
-        <w:numPr>
-          <w:ilvl w:val="1"/>
-          <w:numId w:val="1"/>
-        </w:numPr>
-        <w:rPr>
-          <w:rFonts w:ascii="Times New Roman" w:hAnsi="Times New Roman" w:cs="Times New Roman"/>
-          <w:sz w:val="24"/>
-          <w:szCs w:val="24"/>
-        </w:rPr>
-      </w:pPr>
-      <w:r>
-        <w:rPr>
-          <w:rFonts w:ascii="Times New Roman" w:hAnsi="Times New Roman" w:cs="Times New Roman"/>
-          <w:sz w:val="24"/>
-          <w:szCs w:val="24"/>
-        </w:rPr>
-        <w:t>Gay marriage</w:t>
-      </w:r>
-    </w:p>
-    <w:p>
-      <w:pPr>
-        <w:pStyle w:val="ListParagraph"/>
-        <w:numPr>
-          <w:ilvl w:val="2"/>
-          <w:numId w:val="1"/>
-        </w:numPr>
-        <w:rPr>
-          <w:rFonts w:ascii="Times New Roman" w:hAnsi="Times New Roman" w:cs="Times New Roman"/>
-          <w:sz w:val="24"/>
-          <w:szCs w:val="24"/>
-        </w:rPr>
-      </w:pPr>
-      <w:r>
-        <w:rPr>
-          <w:rFonts w:ascii="Times New Roman" w:hAnsi="Times New Roman" w:cs="Times New Roman"/>
-          <w:sz w:val="24"/>
-          <w:szCs w:val="24"/>
-        </w:rPr>
-        <w:t>Locate churches that marry gay people</w:t>
-      </w:r>
-    </w:p>
-    <w:p>
-      <w:pPr>
-        <w:pStyle w:val="ListParagraph"/>
-        <w:numPr>
-          <w:ilvl w:val="0"/>
-          <w:numId w:val="1"/>
-        </w:numPr>
-        <w:rPr>
-          <w:rFonts w:ascii="Times New Roman" w:hAnsi="Times New Roman" w:cs="Times New Roman"/>
-          <w:sz w:val="24"/>
-          <w:szCs w:val="24"/>
-        </w:rPr>
-      </w:pPr>
-      <w:r>
-        <w:rPr>
-          <w:rFonts w:ascii="Times New Roman" w:hAnsi="Times New Roman" w:cs="Times New Roman"/>
-          <w:sz w:val="24"/>
-          <w:szCs w:val="24"/>
-        </w:rPr>
-        <w:t>Immigration</w:t>
-      </w:r>
-    </w:p>
-    <w:p>
-      <w:pPr>
-        <w:pStyle w:val="ListParagraph"/>
-        <w:numPr>
-          <w:ilvl w:val="1"/>
-          <w:numId w:val="1"/>
-        </w:numPr>
-        <w:rPr>
-          <w:rFonts w:ascii="Times New Roman" w:hAnsi="Times New Roman" w:cs="Times New Roman"/>
-          <w:sz w:val="24"/>
-          <w:szCs w:val="24"/>
-        </w:rPr>
-      </w:pPr>
-      <w:r>
-        <w:rPr>
-          <w:rFonts w:ascii="Times New Roman" w:hAnsi="Times New Roman" w:cs="Times New Roman"/>
-          <w:sz w:val="24"/>
-          <w:szCs w:val="24"/>
-        </w:rPr>
-        <w:t xml:space="preserve">Haven, social network providing services to </w:t>
-      </w:r>
-      <w:r>
-        <w:rPr>
-          <w:rFonts w:ascii="Times New Roman" w:hAnsi="Times New Roman" w:cs="Times New Roman"/>
-          <w:sz w:val="24"/>
-          <w:szCs w:val="24"/>
-        </w:rPr>
-        <w:t>immigrants</w:t>
-      </w:r>
-    </w:p>
-    <w:p>
-      <w:pPr>
-        <w:pStyle w:val="ListParagraph"/>
-        <w:numPr>
-          <w:ilvl w:val="0"/>
-          <w:numId w:val="1"/>
-        </w:numPr>
-        <w:rPr>
-          <w:rFonts w:ascii="Times New Roman" w:hAnsi="Times New Roman" w:cs="Times New Roman"/>
-          <w:sz w:val="24"/>
-          <w:szCs w:val="24"/>
-        </w:rPr>
-      </w:pPr>
-      <w:r>
-        <w:rPr>
-          <w:rFonts w:ascii="Times New Roman" w:hAnsi="Times New Roman" w:cs="Times New Roman"/>
-          <w:sz w:val="24"/>
-          <w:szCs w:val="24"/>
-        </w:rPr>
-        <w:t>Mental Health</w:t>
-      </w:r>
-    </w:p>
-    <w:p>
-      <w:pPr>
-        <w:pStyle w:val="ListParagraph"/>
-        <w:numPr>
-          <w:ilvl w:val="1"/>
-          <w:numId w:val="1"/>
-        </w:numPr>
-        <w:rPr>
-          <w:rFonts w:ascii="Times New Roman" w:hAnsi="Times New Roman" w:cs="Times New Roman"/>
-          <w:sz w:val="24"/>
-          <w:szCs w:val="24"/>
-        </w:rPr>
-      </w:pPr>
-      <w:r>
-        <w:rPr>
-          <w:rFonts w:ascii="Times New Roman" w:hAnsi="Times New Roman" w:cs="Times New Roman"/>
-          <w:sz w:val="24"/>
-          <w:szCs w:val="24"/>
-        </w:rPr>
-        <w:t>Breath Counter</w:t>
-      </w:r>
-    </w:p>
-    <w:p>
-      <w:pPr>
-        <w:pStyle w:val="ListParagraph"/>
-        <w:numPr>
-          <w:ilvl w:val="1"/>
-          <w:numId w:val="1"/>
-        </w:numPr>
-        <w:rPr>
-          <w:rFonts w:ascii="Times New Roman" w:hAnsi="Times New Roman" w:cs="Times New Roman"/>
-          <w:sz w:val="24"/>
-          <w:szCs w:val="24"/>
-        </w:rPr>
-      </w:pPr>
-    </w:p>
-    <w:p>
-      <w:pPr>
-        <w:pStyle w:val="ListParagraph"/>
-        <w:numPr>
-          <w:ilvl w:val="0"/>
-          <w:numId w:val="1"/>
-        </w:numPr>
-        <w:rPr>
-          <w:rFonts w:ascii="Times New Roman" w:hAnsi="Times New Roman" w:cs="Times New Roman"/>
-          <w:sz w:val="24"/>
-          <w:szCs w:val="24"/>
-        </w:rPr>
-      </w:pPr>
-      <w:r>
-        <w:rPr>
-          <w:rFonts w:ascii="Times New Roman" w:hAnsi="Times New Roman" w:cs="Times New Roman"/>
-          <w:sz w:val="24"/>
-          <w:szCs w:val="24"/>
-        </w:rPr>
-        <w:t>Fake news</w:t>
-      </w:r>
-    </w:p>
-    <w:p>
-      <w:pPr>
-        <w:pStyle w:val="ListParagraph"/>
-        <w:numPr>
-          <w:ilvl w:val="1"/>
-          <w:numId w:val="1"/>
-        </w:numPr>
-        <w:rPr>
-          <w:rFonts w:ascii="Times New Roman" w:hAnsi="Times New Roman" w:cs="Times New Roman"/>
-          <w:sz w:val="24"/>
-          <w:szCs w:val="24"/>
-        </w:rPr>
-      </w:pPr>
-      <w:r>
-        <w:rPr>
-          <w:rFonts w:ascii="Times New Roman" w:hAnsi="Times New Roman" w:cs="Times New Roman"/>
-          <w:sz w:val="24"/>
-          <w:szCs w:val="24"/>
-        </w:rPr>
-        <w:t>Checking the validity of news articles</w:t>
-      </w:r>
-    </w:p>
-    <w:p>
-      <w:pPr>
-        <w:pStyle w:val="ListParagraph"/>
-        <w:numPr>
-          <w:ilvl w:val="0"/>
-          <w:numId w:val="1"/>
-        </w:numPr>
-        <w:rPr>
-          <w:rFonts w:ascii="Times New Roman" w:hAnsi="Times New Roman" w:cs="Times New Roman"/>
-          <w:sz w:val="24"/>
-          <w:szCs w:val="24"/>
-        </w:rPr>
-      </w:pPr>
-      <w:r>
-        <w:rPr>
-          <w:rFonts w:ascii="Times New Roman" w:hAnsi="Times New Roman" w:cs="Times New Roman"/>
-          <w:sz w:val="24"/>
-          <w:szCs w:val="24"/>
-        </w:rPr>
-        <w:t>Climate Change</w:t>
-      </w:r>
-    </w:p>
-    <w:p>
-      <w:pPr>
-        <w:pStyle w:val="ListParagraph"/>
-        <w:numPr>
-          <w:ilvl w:val="0"/>
-          <w:numId w:val="1"/>
-        </w:numPr>
-        <w:rPr>
-          <w:rFonts w:ascii="Times New Roman" w:hAnsi="Times New Roman" w:cs="Times New Roman"/>
-          <w:sz w:val="24"/>
-          <w:szCs w:val="24"/>
-        </w:rPr>
-      </w:pPr>
-      <w:r>
-        <w:rPr>
-          <w:rFonts w:ascii="Times New Roman" w:hAnsi="Times New Roman" w:cs="Times New Roman"/>
-          <w:sz w:val="24"/>
-          <w:szCs w:val="24"/>
-        </w:rPr>
-        <w:t>Gun Control</w:t>
-      </w:r>
-    </w:p>
-    <w:p>
-      <w:pPr>
-        <w:pStyle w:val="ListParagraph"/>
-        <w:numPr>
-          <w:ilvl w:val="0"/>
-          <w:numId w:val="1"/>
-        </w:numPr>
-        <w:rPr>
-          <w:rFonts w:ascii="Times New Roman" w:hAnsi="Times New Roman" w:cs="Times New Roman"/>
-          <w:sz w:val="24"/>
-          <w:szCs w:val="24"/>
-        </w:rPr>
-      </w:pPr>
-      <w:r>
-        <w:rPr>
-          <w:rFonts w:ascii="Times New Roman" w:hAnsi="Times New Roman" w:cs="Times New Roman"/>
-          <w:sz w:val="24"/>
-          <w:szCs w:val="24"/>
-        </w:rPr>
-        <w:t>Voters</w:t>
-      </w:r>
-    </w:p>
-    <w:p>
-      <w:pPr>
-        <w:pStyle w:val="ListParagraph"/>
-        <w:numPr>
-          <w:ilvl w:val="0"/>
-          <w:numId w:val="1"/>
-        </w:numPr>
-        <w:rPr>
-          <w:rFonts w:ascii="Times New Roman" w:hAnsi="Times New Roman" w:cs="Times New Roman"/>
-          <w:sz w:val="24"/>
-          <w:szCs w:val="24"/>
-        </w:rPr>
-      </w:pPr>
-      <w:r>
-        <w:rPr>
-          <w:rFonts w:ascii="Times New Roman" w:hAnsi="Times New Roman" w:cs="Times New Roman"/>
-          <w:sz w:val="24"/>
-          <w:szCs w:val="24"/>
-        </w:rPr>
-        <w:t xml:space="preserve">Pine barrens </w:t>
-      </w:r>
-      <w:r>
-        <w:rPr>
-          <w:rFonts w:ascii="Times New Roman" w:hAnsi="Times New Roman" w:cs="Times New Roman"/>
-          <w:sz w:val="24"/>
-          <w:szCs w:val="24"/>
-        </w:rPr>
-        <w:t>pipeline</w:t>
-      </w:r>
-    </w:p>
-    <w:p>
-      <w:pPr>
-        <w:pStyle w:val="ListParagraph"/>
-        <w:numPr>
-          <w:ilvl w:val="0"/>
-          <w:numId w:val="1"/>
-        </w:numPr>
-        <w:rPr>
-          <w:rFonts w:ascii="Times New Roman" w:hAnsi="Times New Roman" w:cs="Times New Roman"/>
-          <w:sz w:val="24"/>
-          <w:szCs w:val="24"/>
-        </w:rPr>
-      </w:pPr>
-      <w:r>
-        <w:rPr>
-          <w:rFonts w:ascii="Times New Roman" w:hAnsi="Times New Roman" w:cs="Times New Roman"/>
-          <w:sz w:val="24"/>
-          <w:szCs w:val="24"/>
-        </w:rPr>
-        <w:t>Planned parenthood</w:t>
-      </w:r>
-      <w:r>
-        <w:rPr>
-          <w:rFonts w:ascii="Times New Roman" w:hAnsi="Times New Roman" w:cs="Times New Roman"/>
-          <w:sz w:val="24"/>
-          <w:szCs w:val="24"/>
-        </w:rPr>
-        <w:br w:type="page"/>
-      </w:r>
-    </w:p>
-    <w:p>
-      <w:pPr>
-        <w:pStyle w:val="ListParagraph"/>
-        <w:rPr>
-          <w:rFonts w:ascii="Times New Roman" w:hAnsi="Times New Roman" w:cs="Times New Roman"/>
-          <w:sz w:val="24"/>
-          <w:szCs w:val="24"/>
-        </w:rPr>
-      </w:pPr>
-      <w:r>
-        <w:rPr>
-          <w:rFonts w:ascii="Times New Roman" w:hAnsi="Times New Roman" w:cs="Times New Roman"/>
-          <w:sz w:val="24"/>
-          <w:szCs w:val="24"/>
-        </w:rPr>
-        <w:lastRenderedPageBreak/>
         <w:t xml:space="preserve">Topic: Locating Gender-Neutral </w:t>
       </w:r>
       <w:r>
@@ -574,78 +157,84 @@
           <w:szCs w:val="24"/>
         </w:rPr>
       </w:pPr>
+      <w:r>
+        <w:rPr>
+          <w:rFonts w:ascii="Times New Roman" w:hAnsi="Times New Roman" w:cs="Times New Roman"/>
+          <w:sz w:val="24"/>
+          <w:szCs w:val="24"/>
+        </w:rPr>
+        <w:lastRenderedPageBreak/>
+        <w:t>Jeffrey Sabo</w:t>
+      </w:r>
+    </w:p>
+    <w:p>
+      <w:pPr>
+        <w:rPr>
+          <w:rFonts w:ascii="Times New Roman" w:hAnsi="Times New Roman" w:cs="Times New Roman"/>
+          <w:sz w:val="24"/>
+          <w:szCs w:val="24"/>
+        </w:rPr>
+      </w:pPr>
+      <w:r>
+        <w:rPr>
+          <w:rFonts w:ascii="Times New Roman" w:hAnsi="Times New Roman" w:cs="Times New Roman"/>
+          <w:sz w:val="24"/>
+          <w:szCs w:val="24"/>
+        </w:rPr>
+        <w:t>10/11/17</w:t>
+      </w:r>
+    </w:p>
+    <w:p>
+      <w:pPr>
+        <w:rPr>
+          <w:rFonts w:ascii="Times New Roman" w:hAnsi="Times New Roman" w:cs="Times New Roman"/>
+          <w:sz w:val="24"/>
+          <w:szCs w:val="24"/>
+        </w:rPr>
+      </w:pPr>
+      <w:r>
+        <w:rPr>
+          <w:rFonts w:ascii="Times New Roman" w:hAnsi="Times New Roman" w:cs="Times New Roman"/>
+          <w:sz w:val="24"/>
+          <w:szCs w:val="24"/>
+        </w:rPr>
+        <w:t>Assignment 3: OSS Project Proposal</w:t>
+      </w:r>
+    </w:p>
+    <w:p>
+      <w:pPr>
+        <w:rPr>
+          <w:rFonts w:ascii="Times New Roman" w:hAnsi="Times New Roman" w:cs="Times New Roman"/>
+          <w:sz w:val="24"/>
+          <w:szCs w:val="24"/>
+        </w:rPr>
+      </w:pPr>
+      <w:r>
+        <w:rPr>
+          <w:rFonts w:ascii="Times New Roman" w:hAnsi="Times New Roman" w:cs="Times New Roman"/>
+          <w:sz w:val="24"/>
+          <w:szCs w:val="24"/>
+        </w:rPr>
+        <w:t>Github</w:t>
+      </w:r>
+      <w:r>
+        <w:rPr>
+          <w:rFonts w:ascii="Times New Roman" w:hAnsi="Times New Roman" w:cs="Times New Roman"/>
+          <w:sz w:val="24"/>
+          <w:szCs w:val="24"/>
+        </w:rPr>
+        <w:t xml:space="preserve">: </w:t>
+      </w:r>
+      <w:r>
+        <w:rPr>
+          <w:rFonts w:ascii="Times New Roman" w:hAnsi="Times New Roman" w:cs="Times New Roman"/>
+          <w:sz w:val="24"/>
+          <w:szCs w:val="24"/>
+        </w:rPr>
+        <w:t>https://github.com/saboj2/Assignment3_Sabo</w:t>
+      </w:r>
       <w:bookmarkStart w:id="0" w:name="_GoBack"/>
       <w:bookmarkEnd w:id="0"/>
-      <w:r>
-        <w:rPr>
-          <w:rFonts w:ascii="Times New Roman" w:hAnsi="Times New Roman" w:cs="Times New Roman"/>
-          <w:sz w:val="24"/>
-          <w:szCs w:val="24"/>
-        </w:rPr>
-        <w:lastRenderedPageBreak/>
-        <w:t>Jeffrey Sabo</w:t>
-      </w:r>
-    </w:p>
-    <w:p>
-      <w:pPr>
-        <w:rPr>
-          <w:rFonts w:ascii="Times New Roman" w:hAnsi="Times New Roman" w:cs="Times New Roman"/>
-          <w:sz w:val="24"/>
-          <w:szCs w:val="24"/>
-        </w:rPr>
-      </w:pPr>
-      <w:r>
-        <w:rPr>
-          <w:rFonts w:ascii="Times New Roman" w:hAnsi="Times New Roman" w:cs="Times New Roman"/>
-          <w:sz w:val="24"/>
-          <w:szCs w:val="24"/>
-        </w:rPr>
-        <w:t>10/11/17</w:t>
-      </w:r>
-    </w:p>
-    <w:p>
-      <w:pPr>
-        <w:rPr>
-          <w:rFonts w:ascii="Times New Roman" w:hAnsi="Times New Roman" w:cs="Times New Roman"/>
-          <w:sz w:val="24"/>
-          <w:szCs w:val="24"/>
-        </w:rPr>
-      </w:pPr>
-      <w:r>
-        <w:rPr>
-          <w:rFonts w:ascii="Times New Roman" w:hAnsi="Times New Roman" w:cs="Times New Roman"/>
-          <w:sz w:val="24"/>
-          <w:szCs w:val="24"/>
-        </w:rPr>
-        <w:t>Assignment 3: OSS Project Proposal</w:t>
-      </w:r>
-    </w:p>
-    <w:p>
-      <w:pPr>
-        <w:rPr>
-          <w:rFonts w:ascii="Times New Roman" w:hAnsi="Times New Roman" w:cs="Times New Roman"/>
-          <w:sz w:val="24"/>
-          <w:szCs w:val="24"/>
-        </w:rPr>
-      </w:pPr>
-      <w:proofErr w:type="spellStart"/>
-      <w:r>
-        <w:rPr>
-          <w:rFonts w:ascii="Times New Roman" w:hAnsi="Times New Roman" w:cs="Times New Roman"/>
-          <w:sz w:val="24"/>
-          <w:szCs w:val="24"/>
-        </w:rPr>
-        <w:t>Github</w:t>
-      </w:r>
-      <w:proofErr w:type="spellEnd"/>
-      <w:r>
-        <w:rPr>
-          <w:rFonts w:ascii="Times New Roman" w:hAnsi="Times New Roman" w:cs="Times New Roman"/>
-          <w:sz w:val="24"/>
-          <w:szCs w:val="24"/>
-        </w:rPr>
-        <w:t xml:space="preserve">: </w:t>
-      </w:r>
     </w:p>
     <w:p>
       <w:pPr>
@@ -1576,6 +1165,18 @@
       <w:contextualSpacing/>
     </w:pPr>
   </w:style>
+  <w:style w:type="character" w:styleId="SubtleEmphasis">
+    <w:name w:val="Subtle Emphasis"/>
+    <w:basedOn w:val="DefaultParagraphFont"/>
+    <w:uiPriority w:val="19"/>
+    <w:qFormat/>
+    <w:rsid w:val="00465090"/>
+    <w:rPr>
+      <w:i/>
+      <w:iCs/>
+      <w:color w:val="404040" w:themeColor="text1" w:themeTint="BF"/>
+    </w:rPr>
+  </w:style>
 </w:styles>
 </file>
 

</xml_diff>

<commit_message>
updated doc and usecase.png
</commit_message>
<xml_diff>
--- a/Docs/Proposal.docx
+++ b/Docs/Proposal.docx
@@ -233,8 +233,6 @@
         </w:rPr>
         <w:t>https://github.com/saboj2/Assignment3_Sabo</w:t>
       </w:r>
-      <w:bookmarkStart w:id="0" w:name="_GoBack"/>
-      <w:bookmarkEnd w:id="0"/>
     </w:p>
     <w:p>
       <w:pPr>
@@ -602,6 +600,325 @@
         </w:drawing>
       </w:r>
     </w:p>
+    <w:p>
+      <w:pPr>
+        <w:rPr>
+          <w:rFonts w:ascii="Times New Roman" w:hAnsi="Times New Roman" w:cs="Times New Roman"/>
+          <w:sz w:val="24"/>
+          <w:szCs w:val="24"/>
+        </w:rPr>
+      </w:pPr>
+      <w:r>
+        <w:rPr>
+          <w:rFonts w:ascii="Times New Roman" w:hAnsi="Times New Roman" w:cs="Times New Roman"/>
+          <w:sz w:val="24"/>
+          <w:szCs w:val="24"/>
+        </w:rPr>
+        <w:t>Licensing:</w:t>
+      </w:r>
+    </w:p>
+    <w:p>
+      <w:pPr>
+        <w:rPr>
+          <w:rFonts w:ascii="Times New Roman" w:hAnsi="Times New Roman" w:cs="Times New Roman"/>
+          <w:sz w:val="24"/>
+          <w:szCs w:val="24"/>
+        </w:rPr>
+      </w:pPr>
+      <w:r>
+        <w:rPr>
+          <w:rFonts w:ascii="Times New Roman" w:hAnsi="Times New Roman" w:cs="Times New Roman"/>
+          <w:sz w:val="24"/>
+          <w:szCs w:val="24"/>
+        </w:rPr>
+        <w:t>MIT License:</w:t>
+      </w:r>
+    </w:p>
+    <w:p>
+      <w:pPr>
+        <w:pStyle w:val="ListParagraph"/>
+        <w:numPr>
+          <w:ilvl w:val="0"/>
+          <w:numId w:val="2"/>
+        </w:numPr>
+        <w:rPr>
+          <w:rFonts w:ascii="Times New Roman" w:hAnsi="Times New Roman" w:cs="Times New Roman"/>
+          <w:sz w:val="24"/>
+          <w:szCs w:val="24"/>
+        </w:rPr>
+      </w:pPr>
+      <w:r>
+        <w:rPr>
+          <w:rFonts w:ascii="Times New Roman" w:hAnsi="Times New Roman" w:cs="Times New Roman"/>
+          <w:sz w:val="24"/>
+          <w:szCs w:val="24"/>
+        </w:rPr>
+        <w:t xml:space="preserve">Very unrestrictive, allow others to </w:t>
+      </w:r>
+      <w:r>
+        <w:rPr>
+          <w:rFonts w:ascii="Times New Roman" w:hAnsi="Times New Roman" w:cs="Times New Roman"/>
+          <w:sz w:val="24"/>
+          <w:szCs w:val="24"/>
+        </w:rPr>
+        <w:t>keep their derivative source code closed</w:t>
+      </w:r>
+    </w:p>
+    <w:p>
+      <w:pPr>
+        <w:pStyle w:val="ListParagraph"/>
+        <w:numPr>
+          <w:ilvl w:val="0"/>
+          <w:numId w:val="2"/>
+        </w:numPr>
+        <w:rPr>
+          <w:rFonts w:ascii="Times New Roman" w:hAnsi="Times New Roman" w:cs="Times New Roman"/>
+          <w:sz w:val="24"/>
+          <w:szCs w:val="24"/>
+        </w:rPr>
+      </w:pPr>
+      <w:r>
+        <w:rPr>
+          <w:rFonts w:ascii="Times New Roman" w:hAnsi="Times New Roman" w:cs="Times New Roman"/>
+          <w:sz w:val="24"/>
+          <w:szCs w:val="24"/>
+        </w:rPr>
+        <w:t>Waives liability from me from any bugs or problems it causes.</w:t>
+      </w:r>
+    </w:p>
+    <w:p>
+      <w:pPr>
+        <w:pStyle w:val="ListParagraph"/>
+        <w:numPr>
+          <w:ilvl w:val="0"/>
+          <w:numId w:val="2"/>
+        </w:numPr>
+        <w:rPr>
+          <w:rFonts w:ascii="Times New Roman" w:hAnsi="Times New Roman" w:cs="Times New Roman"/>
+          <w:sz w:val="24"/>
+          <w:szCs w:val="24"/>
+        </w:rPr>
+      </w:pPr>
+      <w:r>
+        <w:rPr>
+          <w:rFonts w:ascii="Times New Roman" w:hAnsi="Times New Roman" w:cs="Times New Roman"/>
+          <w:sz w:val="24"/>
+          <w:szCs w:val="24"/>
+        </w:rPr>
+        <w:t>Very short and to the point, may be enticing for others to help contribute or use the project</w:t>
+      </w:r>
+    </w:p>
+    <w:p>
+      <w:pPr>
+        <w:rPr>
+          <w:rFonts w:ascii="Times New Roman" w:hAnsi="Times New Roman" w:cs="Times New Roman"/>
+          <w:sz w:val="24"/>
+          <w:szCs w:val="24"/>
+        </w:rPr>
+      </w:pPr>
+      <w:r>
+        <w:rPr>
+          <w:rFonts w:ascii="Times New Roman" w:hAnsi="Times New Roman" w:cs="Times New Roman"/>
+          <w:sz w:val="24"/>
+          <w:szCs w:val="24"/>
+        </w:rPr>
+        <w:t>GNU General Purpose License:</w:t>
+      </w:r>
+    </w:p>
+    <w:p>
+      <w:pPr>
+        <w:pStyle w:val="ListParagraph"/>
+        <w:numPr>
+          <w:ilvl w:val="0"/>
+          <w:numId w:val="4"/>
+        </w:numPr>
+        <w:rPr>
+          <w:rFonts w:ascii="Times New Roman" w:hAnsi="Times New Roman" w:cs="Times New Roman"/>
+          <w:sz w:val="24"/>
+          <w:szCs w:val="24"/>
+        </w:rPr>
+      </w:pPr>
+      <w:r>
+        <w:rPr>
+          <w:rFonts w:ascii="Times New Roman" w:hAnsi="Times New Roman" w:cs="Times New Roman"/>
+          <w:sz w:val="24"/>
+          <w:szCs w:val="24"/>
+        </w:rPr>
+        <w:t>Forces contributors to adopt the same license for anything they make with your source code</w:t>
+      </w:r>
+    </w:p>
+    <w:p>
+      <w:pPr>
+        <w:pStyle w:val="ListParagraph"/>
+        <w:numPr>
+          <w:ilvl w:val="0"/>
+          <w:numId w:val="3"/>
+        </w:numPr>
+        <w:rPr>
+          <w:rFonts w:ascii="Times New Roman" w:hAnsi="Times New Roman" w:cs="Times New Roman"/>
+          <w:sz w:val="24"/>
+          <w:szCs w:val="24"/>
+        </w:rPr>
+      </w:pPr>
+      <w:r>
+        <w:rPr>
+          <w:rFonts w:ascii="Times New Roman" w:hAnsi="Times New Roman" w:cs="Times New Roman"/>
+          <w:sz w:val="24"/>
+          <w:szCs w:val="24"/>
+        </w:rPr>
+        <w:t>Prevents people from making money off of it without crediting you</w:t>
+      </w:r>
+    </w:p>
+    <w:p>
+      <w:pPr>
+        <w:pStyle w:val="ListParagraph"/>
+        <w:numPr>
+          <w:ilvl w:val="0"/>
+          <w:numId w:val="3"/>
+        </w:numPr>
+        <w:rPr>
+          <w:rFonts w:ascii="Times New Roman" w:hAnsi="Times New Roman" w:cs="Times New Roman"/>
+          <w:sz w:val="24"/>
+          <w:szCs w:val="24"/>
+        </w:rPr>
+      </w:pPr>
+      <w:r>
+        <w:rPr>
+          <w:rFonts w:ascii="Times New Roman" w:hAnsi="Times New Roman" w:cs="Times New Roman"/>
+          <w:sz w:val="24"/>
+          <w:szCs w:val="24"/>
+        </w:rPr>
+        <w:lastRenderedPageBreak/>
+        <w:t>Can be a lot more confusing to understand in terms of legal analysis, can scare off possible contributors/adopters</w:t>
+      </w:r>
+    </w:p>
+    <w:p>
+      <w:pPr>
+        <w:rPr>
+          <w:rFonts w:ascii="Times New Roman" w:hAnsi="Times New Roman" w:cs="Times New Roman"/>
+          <w:sz w:val="24"/>
+          <w:szCs w:val="24"/>
+        </w:rPr>
+      </w:pPr>
+      <w:r>
+        <w:rPr>
+          <w:rFonts w:ascii="Times New Roman" w:hAnsi="Times New Roman" w:cs="Times New Roman"/>
+          <w:sz w:val="24"/>
+          <w:szCs w:val="24"/>
+        </w:rPr>
+        <w:t>Apache:</w:t>
+      </w:r>
+    </w:p>
+    <w:p>
+      <w:pPr>
+        <w:pStyle w:val="ListParagraph"/>
+        <w:numPr>
+          <w:ilvl w:val="0"/>
+          <w:numId w:val="5"/>
+        </w:numPr>
+        <w:rPr>
+          <w:rFonts w:ascii="Times New Roman" w:hAnsi="Times New Roman" w:cs="Times New Roman"/>
+          <w:sz w:val="24"/>
+          <w:szCs w:val="24"/>
+        </w:rPr>
+      </w:pPr>
+      <w:r>
+        <w:rPr>
+          <w:rFonts w:ascii="Times New Roman" w:hAnsi="Times New Roman" w:cs="Times New Roman"/>
+          <w:sz w:val="24"/>
+          <w:szCs w:val="24"/>
+        </w:rPr>
+        <w:t>Very similar to the MIT license</w:t>
+      </w:r>
+      <w:r>
+        <w:rPr>
+          <w:rFonts w:ascii="Times New Roman" w:hAnsi="Times New Roman" w:cs="Times New Roman"/>
+          <w:sz w:val="24"/>
+          <w:szCs w:val="24"/>
+        </w:rPr>
+        <w:t xml:space="preserve"> in that there are very little restrictions on what people can do with your code</w:t>
+      </w:r>
+      <w:r>
+        <w:rPr>
+          <w:rFonts w:ascii="Times New Roman" w:hAnsi="Times New Roman" w:cs="Times New Roman"/>
+          <w:sz w:val="24"/>
+          <w:szCs w:val="24"/>
+        </w:rPr>
+        <w:t>, but uses a lot more words and legal articulation</w:t>
+      </w:r>
+    </w:p>
+    <w:p>
+      <w:pPr>
+        <w:pStyle w:val="ListParagraph"/>
+        <w:numPr>
+          <w:ilvl w:val="0"/>
+          <w:numId w:val="5"/>
+        </w:numPr>
+        <w:rPr>
+          <w:rFonts w:ascii="Times New Roman" w:hAnsi="Times New Roman" w:cs="Times New Roman"/>
+          <w:sz w:val="24"/>
+          <w:szCs w:val="24"/>
+        </w:rPr>
+      </w:pPr>
+      <w:r>
+        <w:rPr>
+          <w:rFonts w:ascii="Times New Roman" w:hAnsi="Times New Roman" w:cs="Times New Roman"/>
+          <w:sz w:val="24"/>
+          <w:szCs w:val="24"/>
+        </w:rPr>
+        <w:t xml:space="preserve">Better for settling legal disputes </w:t>
+      </w:r>
+      <w:r>
+        <w:rPr>
+          <w:rFonts w:ascii="Times New Roman" w:hAnsi="Times New Roman" w:cs="Times New Roman"/>
+          <w:sz w:val="24"/>
+          <w:szCs w:val="24"/>
+        </w:rPr>
+        <w:t>because of how specific it is</w:t>
+      </w:r>
+    </w:p>
+    <w:p>
+      <w:pPr>
+        <w:pStyle w:val="ListParagraph"/>
+        <w:numPr>
+          <w:ilvl w:val="0"/>
+          <w:numId w:val="5"/>
+        </w:numPr>
+        <w:rPr>
+          <w:rFonts w:ascii="Times New Roman" w:hAnsi="Times New Roman" w:cs="Times New Roman"/>
+          <w:sz w:val="24"/>
+          <w:szCs w:val="24"/>
+        </w:rPr>
+      </w:pPr>
+      <w:r>
+        <w:rPr>
+          <w:rFonts w:ascii="Times New Roman" w:hAnsi="Times New Roman" w:cs="Times New Roman"/>
+          <w:sz w:val="24"/>
+          <w:szCs w:val="24"/>
+        </w:rPr>
+        <w:t xml:space="preserve">The extra verbiage can scare off possible contributors or users similar to the general purpose license. </w:t>
+      </w:r>
+    </w:p>
+    <w:p>
+      <w:pPr>
+        <w:ind w:left="360"/>
+        <w:rPr>
+          <w:rFonts w:ascii="Times New Roman" w:hAnsi="Times New Roman" w:cs="Times New Roman"/>
+          <w:sz w:val="24"/>
+          <w:szCs w:val="24"/>
+        </w:rPr>
+      </w:pPr>
+      <w:r>
+        <w:rPr>
+          <w:rFonts w:ascii="Times New Roman" w:hAnsi="Times New Roman" w:cs="Times New Roman"/>
+          <w:sz w:val="24"/>
+          <w:szCs w:val="24"/>
+        </w:rPr>
+        <w:t>The MIT License</w:t>
+      </w:r>
+      <w:bookmarkStart w:id="0" w:name="_GoBack"/>
+      <w:bookmarkEnd w:id="0"/>
+    </w:p>
     <w:sectPr>
       <w:pgSz w:w="12240" w:h="15840"/>
       <w:pgMar w:top="1440" w:right="1440" w:bottom="1440" w:left="1440" w:header="720" w:footer="720" w:gutter="0"/>
@@ -615,6 +932,458 @@
 <file path=word/numbering.xml><?xml version="1.0" encoding="utf-8"?>
 <w:numbering xmlns:wpc="http://schemas.microsoft.com/office/word/2010/wordprocessingCanvas" xmlns:mc="http://schemas.openxmlformats.org/markup-compatibility/2006" xmlns:o="urn:schemas-microsoft-com:office:office" xmlns:r="http://schemas.openxmlformats.org/officeDocument/2006/relationships" xmlns:m="http://schemas.openxmlformats.org/officeDocument/2006/math" xmlns:v="urn:schemas-microsoft-com:vml" xmlns:wp14="http://schemas.microsoft.com/office/word/2010/wordprocessingDrawing" xmlns:wp="http://schemas.openxmlformats.org/drawingml/2006/wordprocessingDrawing" xmlns:w10="urn:schemas-microsoft-com:office:word" xmlns:w="http://schemas.openxmlformats.org/wordprocessingml/2006/main" xmlns:w14="http://schemas.microsoft.com/office/word/2010/wordml" xmlns:w15="http://schemas.microsoft.com/office/word/2012/wordml" xmlns:wpg="http://schemas.microsoft.com/office/word/2010/wordprocessingGroup" xmlns:wpi="http://schemas.microsoft.com/office/word/2010/wordprocessingInk" xmlns:wne="http://schemas.microsoft.com/office/word/2006/wordml" xmlns:wps="http://schemas.microsoft.com/office/word/2010/wordprocessingShape" mc:Ignorable="w14 w15 wp14">
   <w:abstractNum w:abstractNumId="0" w15:restartNumberingAfterBreak="0">
+    <w:nsid w:val="111E5CA8"/>
+    <w:multiLevelType w:val="hybridMultilevel"/>
+    <w:tmpl w:val="B6B27CAC"/>
+    <w:lvl w:ilvl="0" w:tplc="04090001">
+      <w:start w:val="1"/>
+      <w:numFmt w:val="bullet"/>
+      <w:lvlText w:val=""/>
+      <w:lvlJc w:val="left"/>
+      <w:pPr>
+        <w:ind w:left="720" w:hanging="360"/>
+      </w:pPr>
+      <w:rPr>
+        <w:rFonts w:ascii="Symbol" w:hAnsi="Symbol" w:hint="default"/>
+      </w:rPr>
+    </w:lvl>
+    <w:lvl w:ilvl="1" w:tplc="04090003" w:tentative="1">
+      <w:start w:val="1"/>
+      <w:numFmt w:val="bullet"/>
+      <w:lvlText w:val="o"/>
+      <w:lvlJc w:val="left"/>
+      <w:pPr>
+        <w:ind w:left="1440" w:hanging="360"/>
+      </w:pPr>
+      <w:rPr>
+        <w:rFonts w:ascii="Courier New" w:hAnsi="Courier New" w:cs="Courier New" w:hint="default"/>
+      </w:rPr>
+    </w:lvl>
+    <w:lvl w:ilvl="2" w:tplc="04090005" w:tentative="1">
+      <w:start w:val="1"/>
+      <w:numFmt w:val="bullet"/>
+      <w:lvlText w:val=""/>
+      <w:lvlJc w:val="left"/>
+      <w:pPr>
+        <w:ind w:left="2160" w:hanging="360"/>
+      </w:pPr>
+      <w:rPr>
+        <w:rFonts w:ascii="Wingdings" w:hAnsi="Wingdings" w:hint="default"/>
+      </w:rPr>
+    </w:lvl>
+    <w:lvl w:ilvl="3" w:tplc="04090001" w:tentative="1">
+      <w:start w:val="1"/>
+      <w:numFmt w:val="bullet"/>
+      <w:lvlText w:val=""/>
+      <w:lvlJc w:val="left"/>
+      <w:pPr>
+        <w:ind w:left="2880" w:hanging="360"/>
+      </w:pPr>
+      <w:rPr>
+        <w:rFonts w:ascii="Symbol" w:hAnsi="Symbol" w:hint="default"/>
+      </w:rPr>
+    </w:lvl>
+    <w:lvl w:ilvl="4" w:tplc="04090003" w:tentative="1">
+      <w:start w:val="1"/>
+      <w:numFmt w:val="bullet"/>
+      <w:lvlText w:val="o"/>
+      <w:lvlJc w:val="left"/>
+      <w:pPr>
+        <w:ind w:left="3600" w:hanging="360"/>
+      </w:pPr>
+      <w:rPr>
+        <w:rFonts w:ascii="Courier New" w:hAnsi="Courier New" w:cs="Courier New" w:hint="default"/>
+      </w:rPr>
+    </w:lvl>
+    <w:lvl w:ilvl="5" w:tplc="04090005" w:tentative="1">
+      <w:start w:val="1"/>
+      <w:numFmt w:val="bullet"/>
+      <w:lvlText w:val=""/>
+      <w:lvlJc w:val="left"/>
+      <w:pPr>
+        <w:ind w:left="4320" w:hanging="360"/>
+      </w:pPr>
+      <w:rPr>
+        <w:rFonts w:ascii="Wingdings" w:hAnsi="Wingdings" w:hint="default"/>
+      </w:rPr>
+    </w:lvl>
+    <w:lvl w:ilvl="6" w:tplc="04090001" w:tentative="1">
+      <w:start w:val="1"/>
+      <w:numFmt w:val="bullet"/>
+      <w:lvlText w:val=""/>
+      <w:lvlJc w:val="left"/>
+      <w:pPr>
+        <w:ind w:left="5040" w:hanging="360"/>
+      </w:pPr>
+      <w:rPr>
+        <w:rFonts w:ascii="Symbol" w:hAnsi="Symbol" w:hint="default"/>
+      </w:rPr>
+    </w:lvl>
+    <w:lvl w:ilvl="7" w:tplc="04090003" w:tentative="1">
+      <w:start w:val="1"/>
+      <w:numFmt w:val="bullet"/>
+      <w:lvlText w:val="o"/>
+      <w:lvlJc w:val="left"/>
+      <w:pPr>
+        <w:ind w:left="5760" w:hanging="360"/>
+      </w:pPr>
+      <w:rPr>
+        <w:rFonts w:ascii="Courier New" w:hAnsi="Courier New" w:cs="Courier New" w:hint="default"/>
+      </w:rPr>
+    </w:lvl>
+    <w:lvl w:ilvl="8" w:tplc="04090005" w:tentative="1">
+      <w:start w:val="1"/>
+      <w:numFmt w:val="bullet"/>
+      <w:lvlText w:val=""/>
+      <w:lvlJc w:val="left"/>
+      <w:pPr>
+        <w:ind w:left="6480" w:hanging="360"/>
+      </w:pPr>
+      <w:rPr>
+        <w:rFonts w:ascii="Wingdings" w:hAnsi="Wingdings" w:hint="default"/>
+      </w:rPr>
+    </w:lvl>
+  </w:abstractNum>
+  <w:abstractNum w:abstractNumId="1" w15:restartNumberingAfterBreak="0">
+    <w:nsid w:val="332E31C0"/>
+    <w:multiLevelType w:val="hybridMultilevel"/>
+    <w:tmpl w:val="C45A3792"/>
+    <w:lvl w:ilvl="0" w:tplc="04090001">
+      <w:start w:val="1"/>
+      <w:numFmt w:val="bullet"/>
+      <w:lvlText w:val=""/>
+      <w:lvlJc w:val="left"/>
+      <w:pPr>
+        <w:ind w:left="720" w:hanging="360"/>
+      </w:pPr>
+      <w:rPr>
+        <w:rFonts w:ascii="Symbol" w:hAnsi="Symbol" w:hint="default"/>
+      </w:rPr>
+    </w:lvl>
+    <w:lvl w:ilvl="1" w:tplc="04090003" w:tentative="1">
+      <w:start w:val="1"/>
+      <w:numFmt w:val="bullet"/>
+      <w:lvlText w:val="o"/>
+      <w:lvlJc w:val="left"/>
+      <w:pPr>
+        <w:ind w:left="1440" w:hanging="360"/>
+      </w:pPr>
+      <w:rPr>
+        <w:rFonts w:ascii="Courier New" w:hAnsi="Courier New" w:cs="Courier New" w:hint="default"/>
+      </w:rPr>
+    </w:lvl>
+    <w:lvl w:ilvl="2" w:tplc="04090005" w:tentative="1">
+      <w:start w:val="1"/>
+      <w:numFmt w:val="bullet"/>
+      <w:lvlText w:val=""/>
+      <w:lvlJc w:val="left"/>
+      <w:pPr>
+        <w:ind w:left="2160" w:hanging="360"/>
+      </w:pPr>
+      <w:rPr>
+        <w:rFonts w:ascii="Wingdings" w:hAnsi="Wingdings" w:hint="default"/>
+      </w:rPr>
+    </w:lvl>
+    <w:lvl w:ilvl="3" w:tplc="04090001" w:tentative="1">
+      <w:start w:val="1"/>
+      <w:numFmt w:val="bullet"/>
+      <w:lvlText w:val=""/>
+      <w:lvlJc w:val="left"/>
+      <w:pPr>
+        <w:ind w:left="2880" w:hanging="360"/>
+      </w:pPr>
+      <w:rPr>
+        <w:rFonts w:ascii="Symbol" w:hAnsi="Symbol" w:hint="default"/>
+      </w:rPr>
+    </w:lvl>
+    <w:lvl w:ilvl="4" w:tplc="04090003" w:tentative="1">
+      <w:start w:val="1"/>
+      <w:numFmt w:val="bullet"/>
+      <w:lvlText w:val="o"/>
+      <w:lvlJc w:val="left"/>
+      <w:pPr>
+        <w:ind w:left="3600" w:hanging="360"/>
+      </w:pPr>
+      <w:rPr>
+        <w:rFonts w:ascii="Courier New" w:hAnsi="Courier New" w:cs="Courier New" w:hint="default"/>
+      </w:rPr>
+    </w:lvl>
+    <w:lvl w:ilvl="5" w:tplc="04090005" w:tentative="1">
+      <w:start w:val="1"/>
+      <w:numFmt w:val="bullet"/>
+      <w:lvlText w:val=""/>
+      <w:lvlJc w:val="left"/>
+      <w:pPr>
+        <w:ind w:left="4320" w:hanging="360"/>
+      </w:pPr>
+      <w:rPr>
+        <w:rFonts w:ascii="Wingdings" w:hAnsi="Wingdings" w:hint="default"/>
+      </w:rPr>
+    </w:lvl>
+    <w:lvl w:ilvl="6" w:tplc="04090001" w:tentative="1">
+      <w:start w:val="1"/>
+      <w:numFmt w:val="bullet"/>
+      <w:lvlText w:val=""/>
+      <w:lvlJc w:val="left"/>
+      <w:pPr>
+        <w:ind w:left="5040" w:hanging="360"/>
+      </w:pPr>
+      <w:rPr>
+        <w:rFonts w:ascii="Symbol" w:hAnsi="Symbol" w:hint="default"/>
+      </w:rPr>
+    </w:lvl>
+    <w:lvl w:ilvl="7" w:tplc="04090003" w:tentative="1">
+      <w:start w:val="1"/>
+      <w:numFmt w:val="bullet"/>
+      <w:lvlText w:val="o"/>
+      <w:lvlJc w:val="left"/>
+      <w:pPr>
+        <w:ind w:left="5760" w:hanging="360"/>
+      </w:pPr>
+      <w:rPr>
+        <w:rFonts w:ascii="Courier New" w:hAnsi="Courier New" w:cs="Courier New" w:hint="default"/>
+      </w:rPr>
+    </w:lvl>
+    <w:lvl w:ilvl="8" w:tplc="04090005" w:tentative="1">
+      <w:start w:val="1"/>
+      <w:numFmt w:val="bullet"/>
+      <w:lvlText w:val=""/>
+      <w:lvlJc w:val="left"/>
+      <w:pPr>
+        <w:ind w:left="6480" w:hanging="360"/>
+      </w:pPr>
+      <w:rPr>
+        <w:rFonts w:ascii="Wingdings" w:hAnsi="Wingdings" w:hint="default"/>
+      </w:rPr>
+    </w:lvl>
+  </w:abstractNum>
+  <w:abstractNum w:abstractNumId="2" w15:restartNumberingAfterBreak="0">
+    <w:nsid w:val="3AA80BBE"/>
+    <w:multiLevelType w:val="hybridMultilevel"/>
+    <w:tmpl w:val="3BC2E1A2"/>
+    <w:lvl w:ilvl="0" w:tplc="04090001">
+      <w:start w:val="1"/>
+      <w:numFmt w:val="bullet"/>
+      <w:lvlText w:val=""/>
+      <w:lvlJc w:val="left"/>
+      <w:pPr>
+        <w:ind w:left="720" w:hanging="360"/>
+      </w:pPr>
+      <w:rPr>
+        <w:rFonts w:ascii="Symbol" w:hAnsi="Symbol" w:hint="default"/>
+      </w:rPr>
+    </w:lvl>
+    <w:lvl w:ilvl="1" w:tplc="04090003" w:tentative="1">
+      <w:start w:val="1"/>
+      <w:numFmt w:val="bullet"/>
+      <w:lvlText w:val="o"/>
+      <w:lvlJc w:val="left"/>
+      <w:pPr>
+        <w:ind w:left="1440" w:hanging="360"/>
+      </w:pPr>
+      <w:rPr>
+        <w:rFonts w:ascii="Courier New" w:hAnsi="Courier New" w:cs="Courier New" w:hint="default"/>
+      </w:rPr>
+    </w:lvl>
+    <w:lvl w:ilvl="2" w:tplc="04090005" w:tentative="1">
+      <w:start w:val="1"/>
+      <w:numFmt w:val="bullet"/>
+      <w:lvlText w:val=""/>
+      <w:lvlJc w:val="left"/>
+      <w:pPr>
+        <w:ind w:left="2160" w:hanging="360"/>
+      </w:pPr>
+      <w:rPr>
+        <w:rFonts w:ascii="Wingdings" w:hAnsi="Wingdings" w:hint="default"/>
+      </w:rPr>
+    </w:lvl>
+    <w:lvl w:ilvl="3" w:tplc="04090001" w:tentative="1">
+      <w:start w:val="1"/>
+      <w:numFmt w:val="bullet"/>
+      <w:lvlText w:val=""/>
+      <w:lvlJc w:val="left"/>
+      <w:pPr>
+        <w:ind w:left="2880" w:hanging="360"/>
+      </w:pPr>
+      <w:rPr>
+        <w:rFonts w:ascii="Symbol" w:hAnsi="Symbol" w:hint="default"/>
+      </w:rPr>
+    </w:lvl>
+    <w:lvl w:ilvl="4" w:tplc="04090003" w:tentative="1">
+      <w:start w:val="1"/>
+      <w:numFmt w:val="bullet"/>
+      <w:lvlText w:val="o"/>
+      <w:lvlJc w:val="left"/>
+      <w:pPr>
+        <w:ind w:left="3600" w:hanging="360"/>
+      </w:pPr>
+      <w:rPr>
+        <w:rFonts w:ascii="Courier New" w:hAnsi="Courier New" w:cs="Courier New" w:hint="default"/>
+      </w:rPr>
+    </w:lvl>
+    <w:lvl w:ilvl="5" w:tplc="04090005" w:tentative="1">
+      <w:start w:val="1"/>
+      <w:numFmt w:val="bullet"/>
+      <w:lvlText w:val=""/>
+      <w:lvlJc w:val="left"/>
+      <w:pPr>
+        <w:ind w:left="4320" w:hanging="360"/>
+      </w:pPr>
+      <w:rPr>
+        <w:rFonts w:ascii="Wingdings" w:hAnsi="Wingdings" w:hint="default"/>
+      </w:rPr>
+    </w:lvl>
+    <w:lvl w:ilvl="6" w:tplc="04090001" w:tentative="1">
+      <w:start w:val="1"/>
+      <w:numFmt w:val="bullet"/>
+      <w:lvlText w:val=""/>
+      <w:lvlJc w:val="left"/>
+      <w:pPr>
+        <w:ind w:left="5040" w:hanging="360"/>
+      </w:pPr>
+      <w:rPr>
+        <w:rFonts w:ascii="Symbol" w:hAnsi="Symbol" w:hint="default"/>
+      </w:rPr>
+    </w:lvl>
+    <w:lvl w:ilvl="7" w:tplc="04090003" w:tentative="1">
+      <w:start w:val="1"/>
+      <w:numFmt w:val="bullet"/>
+      <w:lvlText w:val="o"/>
+      <w:lvlJc w:val="left"/>
+      <w:pPr>
+        <w:ind w:left="5760" w:hanging="360"/>
+      </w:pPr>
+      <w:rPr>
+        <w:rFonts w:ascii="Courier New" w:hAnsi="Courier New" w:cs="Courier New" w:hint="default"/>
+      </w:rPr>
+    </w:lvl>
+    <w:lvl w:ilvl="8" w:tplc="04090005" w:tentative="1">
+      <w:start w:val="1"/>
+      <w:numFmt w:val="bullet"/>
+      <w:lvlText w:val=""/>
+      <w:lvlJc w:val="left"/>
+      <w:pPr>
+        <w:ind w:left="6480" w:hanging="360"/>
+      </w:pPr>
+      <w:rPr>
+        <w:rFonts w:ascii="Wingdings" w:hAnsi="Wingdings" w:hint="default"/>
+      </w:rPr>
+    </w:lvl>
+  </w:abstractNum>
+  <w:abstractNum w:abstractNumId="3" w15:restartNumberingAfterBreak="0">
+    <w:nsid w:val="464508A9"/>
+    <w:multiLevelType w:val="hybridMultilevel"/>
+    <w:tmpl w:val="C0F4C494"/>
+    <w:lvl w:ilvl="0" w:tplc="04090001">
+      <w:start w:val="1"/>
+      <w:numFmt w:val="bullet"/>
+      <w:lvlText w:val=""/>
+      <w:lvlJc w:val="left"/>
+      <w:pPr>
+        <w:ind w:left="720" w:hanging="360"/>
+      </w:pPr>
+      <w:rPr>
+        <w:rFonts w:ascii="Symbol" w:hAnsi="Symbol" w:hint="default"/>
+      </w:rPr>
+    </w:lvl>
+    <w:lvl w:ilvl="1" w:tplc="04090003" w:tentative="1">
+      <w:start w:val="1"/>
+      <w:numFmt w:val="bullet"/>
+      <w:lvlText w:val="o"/>
+      <w:lvlJc w:val="left"/>
+      <w:pPr>
+        <w:ind w:left="1440" w:hanging="360"/>
+      </w:pPr>
+      <w:rPr>
+        <w:rFonts w:ascii="Courier New" w:hAnsi="Courier New" w:cs="Courier New" w:hint="default"/>
+      </w:rPr>
+    </w:lvl>
+    <w:lvl w:ilvl="2" w:tplc="04090005" w:tentative="1">
+      <w:start w:val="1"/>
+      <w:numFmt w:val="bullet"/>
+      <w:lvlText w:val=""/>
+      <w:lvlJc w:val="left"/>
+      <w:pPr>
+        <w:ind w:left="2160" w:hanging="360"/>
+      </w:pPr>
+      <w:rPr>
+        <w:rFonts w:ascii="Wingdings" w:hAnsi="Wingdings" w:hint="default"/>
+      </w:rPr>
+    </w:lvl>
+    <w:lvl w:ilvl="3" w:tplc="04090001" w:tentative="1">
+      <w:start w:val="1"/>
+      <w:numFmt w:val="bullet"/>
+      <w:lvlText w:val=""/>
+      <w:lvlJc w:val="left"/>
+      <w:pPr>
+        <w:ind w:left="2880" w:hanging="360"/>
+      </w:pPr>
+      <w:rPr>
+        <w:rFonts w:ascii="Symbol" w:hAnsi="Symbol" w:hint="default"/>
+      </w:rPr>
+    </w:lvl>
+    <w:lvl w:ilvl="4" w:tplc="04090003" w:tentative="1">
+      <w:start w:val="1"/>
+      <w:numFmt w:val="bullet"/>
+      <w:lvlText w:val="o"/>
+      <w:lvlJc w:val="left"/>
+      <w:pPr>
+        <w:ind w:left="3600" w:hanging="360"/>
+      </w:pPr>
+      <w:rPr>
+        <w:rFonts w:ascii="Courier New" w:hAnsi="Courier New" w:cs="Courier New" w:hint="default"/>
+      </w:rPr>
+    </w:lvl>
+    <w:lvl w:ilvl="5" w:tplc="04090005" w:tentative="1">
+      <w:start w:val="1"/>
+      <w:numFmt w:val="bullet"/>
+      <w:lvlText w:val=""/>
+      <w:lvlJc w:val="left"/>
+      <w:pPr>
+        <w:ind w:left="4320" w:hanging="360"/>
+      </w:pPr>
+      <w:rPr>
+        <w:rFonts w:ascii="Wingdings" w:hAnsi="Wingdings" w:hint="default"/>
+      </w:rPr>
+    </w:lvl>
+    <w:lvl w:ilvl="6" w:tplc="04090001" w:tentative="1">
+      <w:start w:val="1"/>
+      <w:numFmt w:val="bullet"/>
+      <w:lvlText w:val=""/>
+      <w:lvlJc w:val="left"/>
+      <w:pPr>
+        <w:ind w:left="5040" w:hanging="360"/>
+      </w:pPr>
+      <w:rPr>
+        <w:rFonts w:ascii="Symbol" w:hAnsi="Symbol" w:hint="default"/>
+      </w:rPr>
+    </w:lvl>
+    <w:lvl w:ilvl="7" w:tplc="04090003" w:tentative="1">
+      <w:start w:val="1"/>
+      <w:numFmt w:val="bullet"/>
+      <w:lvlText w:val="o"/>
+      <w:lvlJc w:val="left"/>
+      <w:pPr>
+        <w:ind w:left="5760" w:hanging="360"/>
+      </w:pPr>
+      <w:rPr>
+        <w:rFonts w:ascii="Courier New" w:hAnsi="Courier New" w:cs="Courier New" w:hint="default"/>
+      </w:rPr>
+    </w:lvl>
+    <w:lvl w:ilvl="8" w:tplc="04090005" w:tentative="1">
+      <w:start w:val="1"/>
+      <w:numFmt w:val="bullet"/>
+      <w:lvlText w:val=""/>
+      <w:lvlJc w:val="left"/>
+      <w:pPr>
+        <w:ind w:left="6480" w:hanging="360"/>
+      </w:pPr>
+      <w:rPr>
+        <w:rFonts w:ascii="Wingdings" w:hAnsi="Wingdings" w:hint="default"/>
+      </w:rPr>
+    </w:lvl>
+  </w:abstractNum>
+  <w:abstractNum w:abstractNumId="4" w15:restartNumberingAfterBreak="0">
     <w:nsid w:val="577F61B6"/>
     <w:multiLevelType w:val="hybridMultilevel"/>
     <w:tmpl w:val="F830011E"/>
@@ -728,7 +1497,19 @@
     </w:lvl>
   </w:abstractNum>
   <w:num w:numId="1">
+    <w:abstractNumId w:val="4"/>
+  </w:num>
+  <w:num w:numId="2">
     <w:abstractNumId w:val="0"/>
+  </w:num>
+  <w:num w:numId="3">
+    <w:abstractNumId w:val="3"/>
+  </w:num>
+  <w:num w:numId="4">
+    <w:abstractNumId w:val="2"/>
+  </w:num>
+  <w:num w:numId="5">
+    <w:abstractNumId w:val="1"/>
   </w:num>
 </w:numbering>
 </file>

</xml_diff>

<commit_message>
new use case + updated document
</commit_message>
<xml_diff>
--- a/Docs/Proposal.docx
+++ b/Docs/Proposal.docx
@@ -89,7 +89,107 @@
           <w:szCs w:val="24"/>
         </w:rPr>
         <w:tab/>
-        <w:t>A hot issue recently is the inclusion of gender-neutral bathrooms in public places. As more places begin to declare bathrooms as gender neutral, locating them can be difficult for people who need to use them. My idea is to make a phone app that will guide users to the nearest gender-neutral bathroom depending on their location on campus. PRISM, TCNJ’s LGBT organization, has a list of known gender-neutral bathrooms on campus, so these locations can be added to a map. The app can take in a user’s location, either via specifying a location on a map or by GPS signal (depending on the scope of the project), and determine the nearest gender-neutral bathroom on TCNJ’s campus. The list of available bathrooms should be updated as more are added to TCNJ’s campus. Possible ideas of implementation are dividing the campus into a grid and being able to calculate the distances from the bathroom locations</w:t>
+        <w:t xml:space="preserve">A hot issue recently is the inclusion of gender-neutral bathrooms in public places. As more places begin to declare bathrooms as gender neutral, locating them can be difficult for people who need to use them. My idea is to make a phone app that will guide users to the nearest gender-neutral bathroom depending on their location on campus. </w:t>
+      </w:r>
+    </w:p>
+    <w:p>
+      <w:pPr>
+        <w:pStyle w:val="ListParagraph"/>
+        <w:rPr>
+          <w:rFonts w:ascii="Times New Roman" w:hAnsi="Times New Roman" w:cs="Times New Roman"/>
+          <w:sz w:val="24"/>
+          <w:szCs w:val="24"/>
+        </w:rPr>
+      </w:pPr>
+    </w:p>
+    <w:p>
+      <w:pPr>
+        <w:pStyle w:val="ListParagraph"/>
+        <w:rPr>
+          <w:rFonts w:ascii="Times New Roman" w:hAnsi="Times New Roman" w:cs="Times New Roman"/>
+          <w:sz w:val="24"/>
+          <w:szCs w:val="24"/>
+        </w:rPr>
+      </w:pPr>
+      <w:r>
+        <w:rPr>
+          <w:rFonts w:ascii="Times New Roman" w:hAnsi="Times New Roman" w:cs="Times New Roman"/>
+          <w:sz w:val="24"/>
+          <w:szCs w:val="24"/>
+        </w:rPr>
+        <w:t xml:space="preserve">Access to gender-neutral bathrooms is important for comfort of students who can’t leave campus, may not have access to private bathrooms, and doing it on a small scale is important because bathrooms need to be accessed in a short amount of time. </w:t>
+      </w:r>
+    </w:p>
+    <w:p>
+      <w:pPr>
+        <w:pStyle w:val="ListParagraph"/>
+        <w:rPr>
+          <w:rFonts w:ascii="Times New Roman" w:hAnsi="Times New Roman" w:cs="Times New Roman"/>
+          <w:sz w:val="24"/>
+          <w:szCs w:val="24"/>
+        </w:rPr>
+      </w:pPr>
+    </w:p>
+    <w:p>
+      <w:pPr>
+        <w:pStyle w:val="ListParagraph"/>
+        <w:rPr>
+          <w:rFonts w:ascii="Times New Roman" w:hAnsi="Times New Roman" w:cs="Times New Roman"/>
+          <w:sz w:val="24"/>
+          <w:szCs w:val="24"/>
+        </w:rPr>
+      </w:pPr>
+      <w:r>
+        <w:rPr>
+          <w:rFonts w:ascii="Times New Roman" w:hAnsi="Times New Roman" w:cs="Times New Roman"/>
+          <w:sz w:val="24"/>
+          <w:szCs w:val="24"/>
+        </w:rPr>
+        <w:t>PRISM, TCNJ’s LGBT organization, has a list of known gender-neutral bathrooms on campus, so these locations can be added to a map. The app can take in a user’s location, either via specifying a location on a map or by GPS signal (depending on the scope of the project), and determine the nearest gender-neutral bathroom on TCNJ’s campus. The list of available bathrooms should be updated as more are added to TCNJ’s campus.</w:t>
+      </w:r>
+    </w:p>
+    <w:p>
+      <w:pPr>
+        <w:pStyle w:val="ListParagraph"/>
+        <w:rPr>
+          <w:rFonts w:ascii="Times New Roman" w:hAnsi="Times New Roman" w:cs="Times New Roman"/>
+          <w:sz w:val="24"/>
+          <w:szCs w:val="24"/>
+        </w:rPr>
+      </w:pPr>
+    </w:p>
+    <w:p>
+      <w:pPr>
+        <w:pStyle w:val="ListParagraph"/>
+        <w:rPr>
+          <w:rFonts w:ascii="Times New Roman" w:hAnsi="Times New Roman" w:cs="Times New Roman"/>
+          <w:sz w:val="24"/>
+          <w:szCs w:val="24"/>
+        </w:rPr>
+      </w:pPr>
+      <w:r>
+        <w:rPr>
+          <w:rFonts w:ascii="Times New Roman" w:hAnsi="Times New Roman" w:cs="Times New Roman"/>
+          <w:sz w:val="24"/>
+          <w:szCs w:val="24"/>
+        </w:rPr>
+        <w:t xml:space="preserve"> Possible ideas of implementation are dividing the campus into a grid </w:t>
+      </w:r>
+      <w:r>
+        <w:rPr>
+          <w:rFonts w:ascii="Times New Roman" w:hAnsi="Times New Roman" w:cs="Times New Roman"/>
+          <w:sz w:val="24"/>
+          <w:szCs w:val="24"/>
+        </w:rPr>
+        <w:t xml:space="preserve">using a weighted graph data structure </w:t>
+      </w:r>
+      <w:r>
+        <w:rPr>
+          <w:rFonts w:ascii="Times New Roman" w:hAnsi="Times New Roman" w:cs="Times New Roman"/>
+          <w:sz w:val="24"/>
+          <w:szCs w:val="24"/>
+        </w:rPr>
+        <w:t>and being able to calculate the distances from the bathroom locations</w:t>
       </w:r>
       <w:r>
         <w:rPr>
@@ -105,23 +205,89 @@
           <w:sz w:val="24"/>
           <w:szCs w:val="24"/>
         </w:rPr>
-        <w:t xml:space="preserve"> Similar open source apps exist, but this one would be specific to TCNJ’s campus, leave comments about each bathroom, </w:t>
-      </w:r>
-      <w:r>
-        <w:rPr>
-          <w:rFonts w:ascii="Times New Roman" w:hAnsi="Times New Roman" w:cs="Times New Roman"/>
-          <w:sz w:val="24"/>
-          <w:szCs w:val="24"/>
-        </w:rPr>
-        <w:t xml:space="preserve">post messages of support?, </w:t>
-      </w:r>
-      <w:r>
-        <w:rPr>
-          <w:rFonts w:ascii="Times New Roman" w:hAnsi="Times New Roman" w:cs="Times New Roman"/>
-          <w:sz w:val="24"/>
-          <w:szCs w:val="24"/>
-        </w:rPr>
-        <w:t>divide by residential and open buildings, give information about PRISM</w:t>
+        <w:t xml:space="preserve"> Similar open source apps exist, </w:t>
+      </w:r>
+      <w:r>
+        <w:rPr>
+          <w:rFonts w:ascii="Times New Roman" w:hAnsi="Times New Roman" w:cs="Times New Roman"/>
+          <w:sz w:val="24"/>
+          <w:szCs w:val="24"/>
+        </w:rPr>
+        <w:t>but this one would</w:t>
+      </w:r>
+      <w:r>
+        <w:rPr>
+          <w:rFonts w:ascii="Times New Roman" w:hAnsi="Times New Roman" w:cs="Times New Roman"/>
+          <w:sz w:val="24"/>
+          <w:szCs w:val="24"/>
+        </w:rPr>
+        <w:t>:</w:t>
+      </w:r>
+      <w:r>
+        <w:rPr>
+          <w:rFonts w:ascii="Times New Roman" w:hAnsi="Times New Roman" w:cs="Times New Roman"/>
+          <w:sz w:val="24"/>
+          <w:szCs w:val="24"/>
+        </w:rPr>
+        <w:t xml:space="preserve"> be specific to TCNJ’s campus,</w:t>
+      </w:r>
+      <w:r>
+        <w:rPr>
+          <w:rFonts w:ascii="Times New Roman" w:hAnsi="Times New Roman" w:cs="Times New Roman"/>
+          <w:sz w:val="24"/>
+          <w:szCs w:val="24"/>
+        </w:rPr>
+        <w:t xml:space="preserve"> leave </w:t>
+      </w:r>
+      <w:r>
+        <w:rPr>
+          <w:rFonts w:ascii="Times New Roman" w:hAnsi="Times New Roman" w:cs="Times New Roman"/>
+          <w:sz w:val="24"/>
+          <w:szCs w:val="24"/>
+        </w:rPr>
+        <w:t xml:space="preserve">comments about each bathroom, </w:t>
+      </w:r>
+      <w:r>
+        <w:rPr>
+          <w:rFonts w:ascii="Times New Roman" w:hAnsi="Times New Roman" w:cs="Times New Roman"/>
+          <w:sz w:val="24"/>
+          <w:szCs w:val="24"/>
+        </w:rPr>
+        <w:t>community message boards</w:t>
+      </w:r>
+      <w:r>
+        <w:rPr>
+          <w:rFonts w:ascii="Times New Roman" w:hAnsi="Times New Roman" w:cs="Times New Roman"/>
+          <w:sz w:val="24"/>
+          <w:szCs w:val="24"/>
+        </w:rPr>
+        <w:t xml:space="preserve">, </w:t>
+      </w:r>
+      <w:r>
+        <w:rPr>
+          <w:rFonts w:ascii="Times New Roman" w:hAnsi="Times New Roman" w:cs="Times New Roman"/>
+          <w:sz w:val="24"/>
+          <w:szCs w:val="24"/>
+        </w:rPr>
+        <w:t xml:space="preserve">divide by residential and open buildings, </w:t>
+      </w:r>
+      <w:proofErr w:type="gramStart"/>
+      <w:r>
+        <w:rPr>
+          <w:rFonts w:ascii="Times New Roman" w:hAnsi="Times New Roman" w:cs="Times New Roman"/>
+          <w:sz w:val="24"/>
+          <w:szCs w:val="24"/>
+        </w:rPr>
+        <w:t>give</w:t>
+      </w:r>
+      <w:proofErr w:type="gramEnd"/>
+      <w:r>
+        <w:rPr>
+          <w:rFonts w:ascii="Times New Roman" w:hAnsi="Times New Roman" w:cs="Times New Roman"/>
+          <w:sz w:val="24"/>
+          <w:szCs w:val="24"/>
+        </w:rPr>
+        <w:t xml:space="preserve"> information about PRISM</w:t>
       </w:r>
       <w:r>
         <w:rPr>
@@ -529,6 +695,50 @@
     </w:p>
     <w:p>
       <w:pPr>
+        <w:jc w:val="center"/>
+        <w:rPr>
+          <w:rFonts w:ascii="Times New Roman" w:hAnsi="Times New Roman" w:cs="Times New Roman"/>
+          <w:sz w:val="24"/>
+          <w:szCs w:val="24"/>
+        </w:rPr>
+      </w:pPr>
+      <w:bookmarkStart w:id="0" w:name="_GoBack"/>
+      <w:r>
+        <w:rPr>
+          <w:rFonts w:ascii="Times New Roman" w:hAnsi="Times New Roman" w:cs="Times New Roman"/>
+          <w:noProof/>
+          <w:sz w:val="24"/>
+          <w:szCs w:val="24"/>
+        </w:rPr>
+        <w:pict>
+          <v:shapetype id="_x0000_t75" coordsize="21600,21600" o:spt="75" o:preferrelative="t" path="m@4@5l@4@11@9@11@9@5xe" filled="f" stroked="f">
+            <v:stroke joinstyle="miter"/>
+            <v:formulas>
+              <v:f eqn="if lineDrawn pixelLineWidth 0"/>
+              <v:f eqn="sum @0 1 0"/>
+              <v:f eqn="sum 0 0 @1"/>
+              <v:f eqn="prod @2 1 2"/>
+              <v:f eqn="prod @3 21600 pixelWidth"/>
+              <v:f eqn="prod @3 21600 pixelHeight"/>
+              <v:f eqn="sum @0 0 1"/>
+              <v:f eqn="prod @6 1 2"/>
+              <v:f eqn="prod @7 21600 pixelWidth"/>
+              <v:f eqn="sum @8 21600 0"/>
+              <v:f eqn="prod @7 21600 pixelHeight"/>
+              <v:f eqn="sum @10 21600 0"/>
+            </v:formulas>
+            <v:path o:extrusionok="f" gradientshapeok="t" o:connecttype="rect"/>
+            <o:lock v:ext="edit" aspectratio="t"/>
+          </v:shapetype>
+          <v:shape id="_x0000_i1025" type="#_x0000_t75" style="width:201.6pt;height:273.6pt">
+            <v:imagedata r:id="rId5" o:title="usecase1"/>
+          </v:shape>
+        </w:pict>
+      </w:r>
+      <w:bookmarkEnd w:id="0"/>
+    </w:p>
+    <w:p>
+      <w:pPr>
         <w:rPr>
           <w:rFonts w:ascii="Times New Roman" w:hAnsi="Times New Roman" w:cs="Times New Roman"/>
           <w:sz w:val="24"/>
@@ -542,62 +752,15 @@
           <w:szCs w:val="24"/>
         </w:rPr>
         <w:tab/>
-      </w:r>
-      <w:r>
-        <w:rPr>
-          <w:rFonts w:ascii="Times New Roman" w:hAnsi="Times New Roman" w:cs="Times New Roman"/>
-          <w:noProof/>
-          <w:sz w:val="24"/>
-          <w:szCs w:val="24"/>
-        </w:rPr>
-        <w:drawing>
-          <wp:inline distT="0" distB="0" distL="0" distR="0">
-            <wp:extent cx="2581275" cy="3724275"/>
-            <wp:effectExtent l="0" t="0" r="9525" b="9525"/>
-            <wp:docPr id="1" name="Picture 1" descr="C:\Users\jman5\Downloads\Untitled Diagram.png"/>
-            <wp:cNvGraphicFramePr>
-              <a:graphicFrameLocks xmlns:a="http://schemas.openxmlformats.org/drawingml/2006/main" noChangeAspect="1"/>
-            </wp:cNvGraphicFramePr>
-            <a:graphic xmlns:a="http://schemas.openxmlformats.org/drawingml/2006/main">
-              <a:graphicData uri="http://schemas.openxmlformats.org/drawingml/2006/picture">
-                <pic:pic xmlns:pic="http://schemas.openxmlformats.org/drawingml/2006/picture">
-                  <pic:nvPicPr>
-                    <pic:cNvPr id="0" name="Picture 3" descr="C:\Users\jman5\Downloads\Untitled Diagram.png"/>
-                    <pic:cNvPicPr>
-                      <a:picLocks noChangeAspect="1" noChangeArrowheads="1"/>
-                    </pic:cNvPicPr>
-                  </pic:nvPicPr>
-                  <pic:blipFill>
-                    <a:blip r:embed="rId5">
-                      <a:extLst>
-                        <a:ext uri="{28A0092B-C50C-407E-A947-70E740481C1C}">
-                          <a14:useLocalDpi xmlns:a14="http://schemas.microsoft.com/office/drawing/2010/main" val="0"/>
-                        </a:ext>
-                      </a:extLst>
-                    </a:blip>
-                    <a:srcRect/>
-                    <a:stretch>
-                      <a:fillRect/>
-                    </a:stretch>
-                  </pic:blipFill>
-                  <pic:spPr bwMode="auto">
-                    <a:xfrm>
-                      <a:off x="0" y="0"/>
-                      <a:ext cx="2581275" cy="3724275"/>
-                    </a:xfrm>
-                    <a:prstGeom prst="rect">
-                      <a:avLst/>
-                    </a:prstGeom>
-                    <a:noFill/>
-                    <a:ln>
-                      <a:noFill/>
-                    </a:ln>
-                  </pic:spPr>
-                </pic:pic>
-              </a:graphicData>
-            </a:graphic>
-          </wp:inline>
-        </w:drawing>
+        <w:t>I think it’s also important to mention that since there</w:t>
+      </w:r>
+      <w:r>
+        <w:rPr>
+          <w:rFonts w:ascii="Times New Roman" w:hAnsi="Times New Roman" w:cs="Times New Roman"/>
+          <w:sz w:val="24"/>
+          <w:szCs w:val="24"/>
+        </w:rPr>
+        <w:t xml:space="preserve"> is an open-source project whose aim is to help people locate gender-neutral bathrooms, I should consider contributing what I make towards that project. I can either use stuff that they have already done to help build my project, or specifically design a module to work with their already existing project. It’s important to understand that working with an already existing project can be very challenging because reading someone else’s code can be very confusing, but sometimes it is made up for by reducing the total amount of work you need to do. This already existing project will be explored further before deciding whether it is worth it to integrate my project with this one.</w:t>
       </w:r>
     </w:p>
     <w:p>
@@ -705,6 +868,7 @@
           <w:sz w:val="24"/>
           <w:szCs w:val="24"/>
         </w:rPr>
+        <w:lastRenderedPageBreak/>
         <w:t>Very short and to the point, may be enticing for others to help contribute or use the project</w:t>
       </w:r>
     </w:p>
@@ -788,7 +952,6 @@
           <w:sz w:val="24"/>
           <w:szCs w:val="24"/>
         </w:rPr>
-        <w:lastRenderedPageBreak/>
         <w:t>Can be a lot more confusing to understand in terms of legal analysis, can scare off possible contributors/adopters</w:t>
       </w:r>
     </w:p>
@@ -901,23 +1064,37 @@
     </w:p>
     <w:p>
       <w:pPr>
-        <w:ind w:left="360"/>
-        <w:rPr>
-          <w:rFonts w:ascii="Times New Roman" w:hAnsi="Times New Roman" w:cs="Times New Roman"/>
-          <w:sz w:val="24"/>
-          <w:szCs w:val="24"/>
-        </w:rPr>
-      </w:pPr>
-      <w:r>
-        <w:rPr>
-          <w:rFonts w:ascii="Times New Roman" w:hAnsi="Times New Roman" w:cs="Times New Roman"/>
-          <w:sz w:val="24"/>
-          <w:szCs w:val="24"/>
-        </w:rPr>
-        <w:t>The MIT License</w:t>
-      </w:r>
-      <w:bookmarkStart w:id="0" w:name="_GoBack"/>
-      <w:bookmarkEnd w:id="0"/>
+        <w:ind w:firstLine="360"/>
+        <w:rPr>
+          <w:rFonts w:ascii="Times New Roman" w:hAnsi="Times New Roman" w:cs="Times New Roman"/>
+          <w:sz w:val="24"/>
+          <w:szCs w:val="24"/>
+        </w:rPr>
+      </w:pPr>
+      <w:r>
+        <w:rPr>
+          <w:rFonts w:ascii="Times New Roman" w:hAnsi="Times New Roman" w:cs="Times New Roman"/>
+          <w:sz w:val="24"/>
+          <w:szCs w:val="24"/>
+        </w:rPr>
+        <w:t xml:space="preserve">The MIT License is the license I’m choosing to use for my project. </w:t>
+      </w:r>
+      <w:r>
+        <w:rPr>
+          <w:rFonts w:ascii="Times New Roman" w:hAnsi="Times New Roman" w:cs="Times New Roman"/>
+          <w:sz w:val="24"/>
+          <w:szCs w:val="24"/>
+        </w:rPr>
+        <w:t xml:space="preserve">The object of my app is </w:t>
+      </w:r>
+      <w:r>
+        <w:rPr>
+          <w:rFonts w:ascii="Times New Roman" w:hAnsi="Times New Roman" w:cs="Times New Roman"/>
+          <w:sz w:val="24"/>
+          <w:szCs w:val="24"/>
+        </w:rPr>
+        <w:t>to provide a comforting service to people in need, and I don’t want to have any restrictions on what people can do with it. The most important thing to me is that I am not liable for any harm someone else might enable using my app. However, for the people who want to positively contribute to either my project or to the good of society using what I made, I want to make sure it is easy for them to do so.</w:t>
+      </w:r>
     </w:p>
     <w:sectPr>
       <w:pgSz w:w="12240" w:h="15840"/>

</xml_diff>